<commit_message>
Expanded spatial analysis Rmd file and monthly summary Rmd.
</commit_message>
<xml_diff>
--- a/Analysis/elf_spatial_trends.docx
+++ b/Analysis/elf_spatial_trends.docx
@@ -25,6 +25,29 @@
     <w:p>
       <w:pPr>
         <w:pStyle w:val="FirstParagraph"/>
+      </w:pPr>
+      <w:r>
+        <w:t xml:space="preserve">Automated routines were used to detect Ecological Limit Functions (ELF) as a variety of spatial scales including Omernik Eco-Region iii, the NHD HUC 6, HUC 8, and HUC 10. The characteristics of the ELF were estimated by the upper 20% quantile of the data set described by y = f(ln(x)), where y was a number of taxa metric, and x was drainage area, mean annual flow, or mean monthly flow as estmated by the EROM model. Because the datasets demonstrated an increasing NT as watershed area increased up to a certain point (refered to here as the</w:t>
+      </w:r>
+      <w:r>
+        <w:t xml:space="preserve"> </w:t>
+      </w:r>
+      <w:r>
+        <w:t xml:space="preserve">“</w:t>
+      </w:r>
+      <w:r>
+        <w:t xml:space="preserve">RCC Breakpoint</w:t>
+      </w:r>
+      <w:r>
+        <w:t xml:space="preserve">”</w:t>
+      </w:r>
+      <w:r>
+        <w:t xml:space="preserve">), then leveled off or began to decrease, it was important to restrict analysis of data to the left side of this breakpoint. Initially, the breakpoint selected was by inspection of a scatterplot of the entire multi-state dataset, resulting in 530 square miles. Upon reviewing HUC6 data, however, it became clear that there were different RCC breakpoints evident in the different river basins.</w:t>
+      </w:r>
+    </w:p>
+    <w:p>
+      <w:pPr>
+        <w:pStyle w:val="BodyText"/>
       </w:pPr>
       <w:r>
         <w:drawing>
@@ -36,7 +59,7 @@
               <a:graphicData uri="http://schemas.openxmlformats.org/drawingml/2006/picture">
                 <pic:pic>
                   <pic:nvPicPr>
-                    <pic:cNvPr descr="elf_spatial_trends_files/figure-docx/unnamed-chunk-2-1.png" id="0" name="Picture"/>
+                    <pic:cNvPr descr="elf_spatial_trends_files/figure-docx/unnamed-chunk-1-1.png" id="0" name="Picture"/>
                     <pic:cNvPicPr>
                       <a:picLocks noChangeArrowheads="1" noChangeAspect="1"/>
                     </pic:cNvPicPr>
@@ -78,7 +101,7 @@
               <a:graphicData uri="http://schemas.openxmlformats.org/drawingml/2006/picture">
                 <pic:pic>
                   <pic:nvPicPr>
-                    <pic:cNvPr descr="elf_spatial_trends_files/figure-docx/unnamed-chunk-2-2.png" id="0" name="Picture"/>
+                    <pic:cNvPr descr="elf_spatial_trends_files/figure-docx/unnamed-chunk-1-2.png" id="0" name="Picture"/>
                     <pic:cNvPicPr>
                       <a:picLocks noChangeArrowheads="1" noChangeAspect="1"/>
                     </pic:cNvPicPr>
@@ -120,7 +143,7 @@
               <a:graphicData uri="http://schemas.openxmlformats.org/drawingml/2006/picture">
                 <pic:pic>
                   <pic:nvPicPr>
-                    <pic:cNvPr descr="elf_spatial_trends_files/figure-docx/unnamed-chunk-2-3.png" id="0" name="Picture"/>
+                    <pic:cNvPr descr="elf_spatial_trends_files/figure-docx/unnamed-chunk-1-3.png" id="0" name="Picture"/>
                     <pic:cNvPicPr>
                       <a:picLocks noChangeArrowheads="1" noChangeAspect="1"/>
                     </pic:cNvPicPr>
@@ -152,6 +175,31 @@
           </wp:inline>
         </w:drawing>
       </w:r>
+    </w:p>
+    <w:p>
+      <w:pPr>
+        <w:pStyle w:val="SourceCode"/>
+      </w:pPr>
+      <w:r>
+        <w:rPr>
+          <w:rStyle w:val="VerbatimChar"/>
+        </w:rPr>
+        <w:t xml:space="preserve">##   0%  25%  50%  75% 100% </w:t>
+      </w:r>
+      <w:r>
+        <w:br w:type="textWrapping"/>
+      </w:r>
+      <w:r>
+        <w:rPr>
+          <w:rStyle w:val="VerbatimChar"/>
+        </w:rPr>
+        <w:t xml:space="preserve">##    4    6   10   19   31</w:t>
+      </w:r>
+    </w:p>
+    <w:p>
+      <w:pPr>
+        <w:pStyle w:val="FirstParagraph"/>
+      </w:pPr>
       <w:r>
         <w:drawing>
           <wp:inline>
@@ -162,7 +210,7 @@
               <a:graphicData uri="http://schemas.openxmlformats.org/drawingml/2006/picture">
                 <pic:pic>
                   <pic:nvPicPr>
-                    <pic:cNvPr descr="elf_spatial_trends_files/figure-docx/unnamed-chunk-2-4.png" id="0" name="Picture"/>
+                    <pic:cNvPr descr="elf_spatial_trends_files/figure-docx/unnamed-chunk-1-4.png" id="0" name="Picture"/>
                     <pic:cNvPicPr>
                       <a:picLocks noChangeArrowheads="1" noChangeAspect="1"/>
                     </pic:cNvPicPr>
@@ -195,73 +243,6 @@
         </w:drawing>
       </w:r>
     </w:p>
-    <w:p>
-      <w:pPr>
-        <w:pStyle w:val="SourceCode"/>
-      </w:pPr>
-      <w:r>
-        <w:rPr>
-          <w:rStyle w:val="VerbatimChar"/>
-        </w:rPr>
-        <w:t xml:space="preserve">##   0%  25%  50%  75% 100% </w:t>
-      </w:r>
-      <w:r>
-        <w:br w:type="textWrapping"/>
-      </w:r>
-      <w:r>
-        <w:rPr>
-          <w:rStyle w:val="VerbatimChar"/>
-        </w:rPr>
-        <w:t xml:space="preserve">##    4    6   10   19   31</w:t>
-      </w:r>
-    </w:p>
-    <w:p>
-      <w:pPr>
-        <w:pStyle w:val="FirstParagraph"/>
-      </w:pPr>
-      <w:r>
-        <w:drawing>
-          <wp:inline>
-            <wp:extent cx="4620126" cy="3696101"/>
-            <wp:effectExtent b="0" l="0" r="0" t="0"/>
-            <wp:docPr descr="" title="" id="1" name="Picture"/>
-            <a:graphic>
-              <a:graphicData uri="http://schemas.openxmlformats.org/drawingml/2006/picture">
-                <pic:pic>
-                  <pic:nvPicPr>
-                    <pic:cNvPr descr="elf_spatial_trends_files/figure-docx/unnamed-chunk-2-5.png" id="0" name="Picture"/>
-                    <pic:cNvPicPr>
-                      <a:picLocks noChangeArrowheads="1" noChangeAspect="1"/>
-                    </pic:cNvPicPr>
-                  </pic:nvPicPr>
-                  <pic:blipFill>
-                    <a:blip r:embed="rId25"/>
-                    <a:stretch>
-                      <a:fillRect/>
-                    </a:stretch>
-                  </pic:blipFill>
-                  <pic:spPr bwMode="auto">
-                    <a:xfrm>
-                      <a:off x="0" y="0"/>
-                      <a:ext cx="4620126" cy="3696101"/>
-                    </a:xfrm>
-                    <a:prstGeom prst="rect">
-                      <a:avLst/>
-                    </a:prstGeom>
-                    <a:noFill/>
-                    <a:ln w="9525">
-                      <a:noFill/>
-                      <a:headEnd/>
-                      <a:tailEnd/>
-                    </a:ln>
-                  </pic:spPr>
-                </pic:pic>
-              </a:graphicData>
-            </a:graphic>
-          </wp:inline>
-        </w:drawing>
-      </w:r>
-    </w:p>
     <w:sectPr/>
   </w:body>
 </w:document>
@@ -370,7 +351,7 @@
     </w:lvl>
   </w:abstractNum>
   <w:abstractNum w:abstractNumId="990">
-    <w:nsid w:val="386d0a61"/>
+    <w:nsid w:val="c13cd018"/>
     <w:multiLevelType w:val="multilevel"/>
     <w:lvl w:ilvl="0">
       <w:numFmt w:val="bullet"/>

</xml_diff>